<commit_message>
Saving, AI, Documentation, etc.
</commit_message>
<xml_diff>
--- a/Documentation/Project Documentation.docx
+++ b/Documentation/Project Documentation.docx
@@ -891,13 +891,21 @@
         <w:tab/>
       </w:r>
       <w:r>
-        <w:t>Characters.......…………......………………………….........................</w:t>
+        <w:t>Characters.......…………......…………………………</w:t>
+      </w:r>
+      <w:proofErr w:type="gramStart"/>
+      <w:r>
+        <w:t>.........................</w:t>
       </w:r>
       <w:r>
         <w:t>.....</w:t>
       </w:r>
       <w:r>
-        <w:t>.................….….1</w:t>
+        <w:t>.................</w:t>
+      </w:r>
+      <w:proofErr w:type="gramEnd"/>
+      <w:r>
+        <w:t>….….1</w:t>
       </w:r>
     </w:p>
     <w:p>
@@ -2573,19 +2581,39 @@
         <w:rPr>
           <w:b/>
         </w:rPr>
-        <w:t xml:space="preserve">**IMPORTANT** -Gantt Chart, Proposal, Sub Systems, WHIMIS, Proposal (again), Small Demo at end of fall term, Log book (very important), Git Hub (very important) </w:t>
-      </w:r>
-    </w:p>
-    <w:p>
-      <w:pPr>
-        <w:rPr>
-          <w:b/>
-        </w:rPr>
-      </w:pPr>
-    </w:p>
-    <w:p>
-      <w:r>
-        <w:t>https://ntrs.nasa.gov/archive/nasa/casi.ntrs.nasa.gov/20180003204.pdf?fbclid=IwAR0C4ZA8LkWesxezIl64Vs0h7dZ</w:t>
+        <w:t>**IMPORTANT** -Gantt Chart, Proposal, Sub Syst</w:t>
+      </w:r>
+      <w:r>
+        <w:rPr>
+          <w:b/>
+        </w:rPr>
+        <w:t xml:space="preserve">ems, WHIMIS, Proposal (again), </w:t>
+      </w:r>
+      <w:r>
+        <w:rPr>
+          <w:b/>
+        </w:rPr>
+        <w:t xml:space="preserve">Log book (very important), </w:t>
+      </w:r>
+    </w:p>
+    <w:p>
+      <w:pPr>
+        <w:rPr>
+          <w:b/>
+        </w:rPr>
+      </w:pPr>
+    </w:p>
+    <w:p>
+      <w:r>
+        <w:t>https://ntrs.nasa.gov/archive/nasa/casi.ntrs.nasa.gov/20180003204.pdf</w:t>
+      </w:r>
+      <w:proofErr w:type="gramStart"/>
+      <w:r>
+        <w:t>?fbclid</w:t>
+      </w:r>
+      <w:proofErr w:type="gramEnd"/>
+      <w:r>
+        <w:t>=IwAR0C4ZA8LkWesxezIl64Vs0h7dZ</w:t>
       </w:r>
       <w:r>
         <w:t>ElykaBXd79oN4wR-LCNPckbpanadFaq</w:t>
@@ -2669,17 +2697,18 @@
           <w:sz w:val="32"/>
           <w:u w:val="single"/>
         </w:rPr>
-        <w:t>Resource Requirements and Capabilites</w:t>
-      </w:r>
-      <w:bookmarkStart w:id="0" w:name="_GoBack"/>
-      <w:bookmarkEnd w:id="0"/>
-    </w:p>
-    <w:p>
-      <w:pPr>
-        <w:rPr>
+        <w:t xml:space="preserve">Resource Requirements and </w:t>
+      </w:r>
+      <w:proofErr w:type="spellStart"/>
+      <w:r>
+        <w:rPr>
+          <w:b/>
           <w:sz w:val="32"/>
-        </w:rPr>
-      </w:pPr>
+          <w:u w:val="single"/>
+        </w:rPr>
+        <w:t>Capabilites</w:t>
+      </w:r>
+      <w:proofErr w:type="spellEnd"/>
     </w:p>
     <w:p>
       <w:pPr>
@@ -2701,1185 +2730,46 @@
           <w:sz w:val="32"/>
         </w:rPr>
       </w:pPr>
-      <w:r>
+    </w:p>
+    <w:p>
+      <w:pPr>
         <w:rPr>
           <w:sz w:val="32"/>
         </w:rPr>
-        <w:t xml:space="preserve">**The ghost is the Mrs. Seymor of Camp Gilwell. She’s pissed about her dogs and is helping you. </w:t>
-      </w:r>
-    </w:p>
-    <w:p>
-      <w:pPr>
-        <w:rPr>
-          <w:b/>
-          <w:sz w:val="28"/>
-          <w:u w:val="single"/>
-        </w:rPr>
-      </w:pPr>
-    </w:p>
-    <w:p>
-      <w:pPr>
-        <w:rPr>
-          <w:b/>
-          <w:sz w:val="28"/>
-          <w:u w:val="single"/>
-        </w:rPr>
-      </w:pPr>
-      <w:r>
-        <w:rPr>
-          <w:b/>
-          <w:sz w:val="28"/>
-          <w:u w:val="single"/>
-        </w:rPr>
-        <w:t>Opening/Main Menu</w:t>
-      </w:r>
-      <w:r>
-        <w:rPr>
-          <w:b/>
-          <w:sz w:val="28"/>
-          <w:u w:val="single"/>
-        </w:rPr>
-        <w:t xml:space="preserve">: </w:t>
-      </w:r>
-    </w:p>
-    <w:p>
-      <w:pPr>
-        <w:rPr>
-          <w:b/>
-          <w:sz w:val="28"/>
-          <w:u w:val="single"/>
-        </w:rPr>
-      </w:pPr>
-    </w:p>
-    <w:p>
-      <w:pPr>
-        <w:rPr>
-          <w:b/>
-          <w:sz w:val="28"/>
-          <w:u w:val="single"/>
-        </w:rPr>
-      </w:pPr>
-      <w:r>
-        <w:rPr>
-          <w:b/>
-          <w:sz w:val="28"/>
-          <w:u w:val="single"/>
-        </w:rPr>
-        <w:t>Part 1:</w:t>
-      </w:r>
-    </w:p>
-    <w:p>
-      <w:pPr>
-        <w:rPr>
-          <w:b/>
-        </w:rPr>
-      </w:pPr>
-      <w:r>
-        <w:rPr>
-          <w:b/>
-        </w:rPr>
-        <w:t xml:space="preserve">Location: </w:t>
-      </w:r>
-      <w:r>
-        <w:t>Cabin/House</w:t>
-      </w:r>
-      <w:r>
-        <w:rPr>
-          <w:b/>
-        </w:rPr>
-        <w:t xml:space="preserve"> </w:t>
-      </w:r>
-      <w:r>
-        <w:t xml:space="preserve">(Interior, Exterior) </w:t>
-      </w:r>
-    </w:p>
-    <w:p>
-      <w:r>
-        <w:rPr>
-          <w:b/>
-        </w:rPr>
-        <w:t xml:space="preserve">Time: </w:t>
-      </w:r>
-      <w:r>
-        <w:t>Early Morning</w:t>
-      </w:r>
-    </w:p>
-    <w:p>
-      <w:r>
-        <w:rPr>
-          <w:b/>
-        </w:rPr>
-        <w:t>Weather</w:t>
-      </w:r>
-      <w:r>
-        <w:rPr>
-          <w:b/>
-        </w:rPr>
-        <w:t xml:space="preserve">: </w:t>
-      </w:r>
-      <w:r>
-        <w:t xml:space="preserve">Sunny, then cloudy/dark </w:t>
-      </w:r>
-    </w:p>
-    <w:p>
-      <w:pPr>
-        <w:rPr>
-          <w:rFonts w:eastAsia="Times New Roman" w:cs="Times New Roman"/>
-          <w:color w:val="000000"/>
-          <w:lang w:val="en-CA"/>
-        </w:rPr>
-      </w:pPr>
-      <w:r>
-        <w:rPr>
-          <w:rFonts w:eastAsia="Times New Roman" w:cs="Times New Roman"/>
-          <w:b/>
-          <w:color w:val="000000"/>
-          <w:lang w:val="en-CA"/>
-        </w:rPr>
-        <w:t>Plot:</w:t>
-      </w:r>
-      <w:r>
-        <w:rPr>
-          <w:rFonts w:eastAsia="Times New Roman" w:cs="Times New Roman"/>
-          <w:color w:val="000000"/>
-          <w:lang w:val="en-CA"/>
-        </w:rPr>
-        <w:t xml:space="preserve"> </w:t>
-      </w:r>
-      <w:r>
-        <w:rPr>
-          <w:rFonts w:eastAsia="Times New Roman" w:cs="Times New Roman"/>
-          <w:color w:val="000000"/>
-          <w:lang w:val="en-CA"/>
-        </w:rPr>
-        <w:t xml:space="preserve">**Upstairs is locked. </w:t>
-      </w:r>
-      <w:r>
-        <w:rPr>
-          <w:rFonts w:eastAsia="Times New Roman" w:cs="Times New Roman"/>
-          <w:color w:val="000000"/>
-          <w:lang w:val="en-CA"/>
-        </w:rPr>
-        <w:t>Player wakes up in a room and gets up. Player looks around the room/house and finds a note of things to do (which become current objectives).</w:t>
-      </w:r>
-      <w:r>
-        <w:t xml:space="preserve"> </w:t>
-      </w:r>
-      <w:r>
-        <w:rPr>
-          <w:rFonts w:eastAsia="Times New Roman" w:cs="Times New Roman"/>
-          <w:color w:val="000000"/>
-          <w:lang w:val="en-CA"/>
-        </w:rPr>
-        <w:t xml:space="preserve">Player follows objectives, finds a flashlight, and uses it for the first time. </w:t>
-      </w:r>
-      <w:r>
-        <w:rPr>
-          <w:rFonts w:eastAsia="Times New Roman" w:cs="Times New Roman"/>
-          <w:color w:val="000000"/>
-          <w:lang w:val="en-CA"/>
-        </w:rPr>
-        <w:t xml:space="preserve">After and/or during each of these minor tasks the player hears noises or things look creepy (for example a shadow looks like a monster). For the final task, the user is outside and starts to walk towards a wooded area. Before they get there, a ghost like being emerges from the trees, whispers for the user to follow them, and then turns back from where they emerged (or disappears). </w:t>
-      </w:r>
-    </w:p>
-    <w:p>
-      <w:pPr>
-        <w:rPr>
-          <w:rFonts w:eastAsia="Times New Roman" w:cs="Times New Roman"/>
-          <w:color w:val="000000"/>
-          <w:lang w:val="en-CA"/>
-        </w:rPr>
-      </w:pPr>
-    </w:p>
-    <w:p>
-      <w:pPr>
-        <w:rPr>
-          <w:rFonts w:eastAsia="Times New Roman" w:cs="Times New Roman"/>
-          <w:color w:val="000000"/>
-          <w:lang w:val="en-CA"/>
-        </w:rPr>
-      </w:pPr>
-    </w:p>
-    <w:p>
-      <w:pPr>
-        <w:rPr>
-          <w:rFonts w:eastAsia="Times New Roman" w:cs="Times New Roman"/>
-          <w:color w:val="000000"/>
-          <w:lang w:val="en-CA"/>
-        </w:rPr>
-      </w:pPr>
-      <w:r>
-        <w:rPr>
-          <w:rFonts w:eastAsia="Times New Roman" w:cs="Times New Roman"/>
-          <w:color w:val="000000"/>
-          <w:lang w:val="en-CA"/>
-        </w:rPr>
-        <w:t>The user then follows and enters the wooded area. Inside the area, there is a small clearing with a pond in the middle, and the ghost from earlier is on the other side. The ghost is looking down and looks scared/terrified, but looks up and begs the player to help “us”. Suddenly, a demon like being rises from the pond (or from some type of portal that appears on top of the water). The ghost screams and runs away in the opposite direction. The demon then begins to attack the pla</w:t>
-      </w:r>
-      <w:r>
-        <w:rPr>
-          <w:rFonts w:eastAsia="Times New Roman" w:cs="Times New Roman"/>
-          <w:color w:val="000000"/>
-          <w:lang w:val="en-CA"/>
-        </w:rPr>
-        <w:t>yer by throwing dark/black fire</w:t>
-      </w:r>
-      <w:r>
-        <w:rPr>
-          <w:rFonts w:eastAsia="Times New Roman" w:cs="Times New Roman"/>
-          <w:color w:val="000000"/>
-          <w:lang w:val="en-CA"/>
-        </w:rPr>
-        <w:t>balls (</w:t>
-      </w:r>
-      <w:r>
-        <w:rPr>
-          <w:rFonts w:eastAsia="Times New Roman" w:cs="Times New Roman"/>
-          <w:color w:val="000000"/>
-          <w:lang w:val="en-CA"/>
-        </w:rPr>
-        <w:t xml:space="preserve">look like fire, but is very dark in colour). The player can then use trees or rocks for cover. To combat the demon, the player must shine the flashlight on the demon. If the user does not do this after a select amount of time, will have some clue to the user to suggest they use the flashlight. For example, there could be a beam of light that the demon walks into and is visibility hurt by it. *The flashlight can only be used for so long before it needs to be turned off and recharged. After using the flashlight on the demon and defeating it, the demon vanishes into the woods (implying that it is still out there). </w:t>
-      </w:r>
-    </w:p>
-    <w:p>
-      <w:pPr>
-        <w:rPr>
-          <w:rFonts w:eastAsia="Times New Roman" w:cs="Times New Roman"/>
-          <w:color w:val="000000"/>
-          <w:lang w:val="en-CA"/>
-        </w:rPr>
-      </w:pPr>
-    </w:p>
-    <w:p>
-      <w:pPr>
-        <w:rPr>
-          <w:rFonts w:eastAsia="Times New Roman" w:cs="Times New Roman"/>
-          <w:color w:val="000000"/>
-          <w:lang w:val="en-CA"/>
-        </w:rPr>
-      </w:pPr>
-      <w:r>
-        <w:rPr>
-          <w:rFonts w:eastAsia="Times New Roman" w:cs="Times New Roman"/>
-          <w:color w:val="000000"/>
-          <w:lang w:val="en-CA"/>
-        </w:rPr>
-        <w:t>The player now has two options.</w:t>
-      </w:r>
-      <w:r>
-        <w:rPr>
-          <w:rFonts w:eastAsia="Times New Roman" w:cs="Times New Roman"/>
-          <w:color w:val="000000"/>
-          <w:lang w:val="en-CA"/>
-        </w:rPr>
-        <w:t xml:space="preserve"> Continue with the main story line or take a short detour to sub objective 1. </w:t>
-      </w:r>
-      <w:r>
-        <w:rPr>
-          <w:rFonts w:eastAsia="Times New Roman" w:cs="Times New Roman"/>
-          <w:color w:val="000000"/>
-          <w:lang w:val="en-CA"/>
-        </w:rPr>
-        <w:t xml:space="preserve"> </w:t>
-      </w:r>
-    </w:p>
-    <w:p>
-      <w:pPr>
-        <w:rPr>
-          <w:rFonts w:eastAsia="Times New Roman" w:cs="Times New Roman"/>
-          <w:color w:val="000000"/>
-          <w:lang w:val="en-CA"/>
-        </w:rPr>
-      </w:pPr>
-    </w:p>
-    <w:p>
-      <w:pPr>
-        <w:rPr>
-          <w:rFonts w:eastAsia="Times New Roman" w:cs="Times New Roman"/>
-          <w:color w:val="000000"/>
-          <w:lang w:val="en-CA"/>
-        </w:rPr>
-      </w:pPr>
-      <w:r>
-        <w:rPr>
-          <w:rFonts w:eastAsia="Times New Roman" w:cs="Times New Roman"/>
-          <w:b/>
-          <w:color w:val="000000"/>
-          <w:u w:val="single"/>
-          <w:lang w:val="en-CA"/>
-        </w:rPr>
-        <w:t>Sub-Objective 1:</w:t>
-      </w:r>
-      <w:r>
-        <w:rPr>
-          <w:rFonts w:eastAsia="Times New Roman" w:cs="Times New Roman"/>
-          <w:color w:val="000000"/>
-          <w:lang w:val="en-CA"/>
-        </w:rPr>
-        <w:t xml:space="preserve"> </w:t>
-      </w:r>
-      <w:r>
-        <w:rPr>
-          <w:rFonts w:eastAsia="Times New Roman" w:cs="Times New Roman"/>
-          <w:color w:val="000000"/>
-          <w:lang w:val="en-CA"/>
-        </w:rPr>
-        <w:t xml:space="preserve">The first option is to pursue the demon and try to find it in the wooded area. If the player chooses to do this, they will eventually walk into a clearing by the lake with a small shed/cabin, lights (that are currently off), and the demon by the structure. On sight, the demon will begin to attack the player. The player will have to make their way to the structure and turn on the lights. By doing this, the demon with finally be defeated. Inside the structure will be an upgrade for the flashlight that increases the time it can stay on. There is also a note </w:t>
-      </w:r>
-      <w:r>
-        <w:rPr>
-          <w:rFonts w:eastAsia="Times New Roman" w:cs="Times New Roman"/>
-          <w:color w:val="000000"/>
-          <w:lang w:val="en-CA"/>
-        </w:rPr>
-        <w:t xml:space="preserve">with some background information about that area. </w:t>
-      </w:r>
-    </w:p>
-    <w:p>
-      <w:pPr>
-        <w:rPr>
-          <w:rFonts w:eastAsia="Times New Roman" w:cs="Times New Roman"/>
-          <w:color w:val="000000"/>
-          <w:lang w:val="en-CA"/>
-        </w:rPr>
-      </w:pPr>
-    </w:p>
-    <w:p>
-      <w:pPr>
-        <w:rPr>
-          <w:rFonts w:eastAsia="Times New Roman" w:cs="Times New Roman"/>
-          <w:color w:val="000000"/>
-          <w:lang w:val="en-CA"/>
-        </w:rPr>
-      </w:pPr>
-      <w:r>
-        <w:rPr>
-          <w:rFonts w:eastAsia="Times New Roman" w:cs="Times New Roman"/>
-          <w:color w:val="000000"/>
-          <w:lang w:val="en-CA"/>
-        </w:rPr>
-        <w:t xml:space="preserve">After finishing Sub-Objective 1 OR if the player continued with the main story line, the player follows the path the ghost ran down. The player exits the forested area to see buildings in the distance. There is a small church, a small cemetery, and a few surrounding buildings at ground level. To the left of the buildings are the hills of the valley that have 12 crosses, a small building, and a winding path connecting the crosses. There is smoke and fire billowing up. There are also beings in the distance around the crosses. This concludes the first area and the next area is loaded. </w:t>
-      </w:r>
-    </w:p>
-    <w:p>
-      <w:pPr>
-        <w:rPr>
-          <w:b/>
+      </w:pPr>
+      <w:r>
+        <w:rPr>
           <w:sz w:val="32"/>
         </w:rPr>
-      </w:pPr>
-    </w:p>
-    <w:p>
-      <w:pPr>
-        <w:rPr>
-          <w:b/>
-          <w:sz w:val="28"/>
-          <w:u w:val="single"/>
-        </w:rPr>
-      </w:pPr>
-      <w:r>
-        <w:rPr>
-          <w:b/>
-          <w:sz w:val="28"/>
-          <w:u w:val="single"/>
-        </w:rPr>
-        <w:t xml:space="preserve">Part 2: </w:t>
-      </w:r>
-    </w:p>
-    <w:p>
-      <w:pPr>
-        <w:rPr>
-          <w:b/>
-        </w:rPr>
-      </w:pPr>
-      <w:r>
-        <w:rPr>
-          <w:b/>
-        </w:rPr>
-        <w:t>Location:</w:t>
-      </w:r>
-      <w:r>
-        <w:rPr>
-          <w:b/>
-        </w:rPr>
-        <w:t xml:space="preserve"> </w:t>
-      </w:r>
-      <w:r>
-        <w:t>Labret</w:t>
-      </w:r>
-      <w:r>
-        <w:rPr>
-          <w:b/>
-        </w:rPr>
-        <w:t xml:space="preserve"> </w:t>
-      </w:r>
-      <w:r>
-        <w:t>(</w:t>
-      </w:r>
-      <w:r>
-        <w:t xml:space="preserve">Exterior) </w:t>
-      </w:r>
-    </w:p>
-    <w:p>
-      <w:r>
-        <w:rPr>
-          <w:b/>
-        </w:rPr>
-        <w:t xml:space="preserve">Time: </w:t>
-      </w:r>
-      <w:r>
-        <w:t>Night</w:t>
-      </w:r>
-    </w:p>
-    <w:p>
-      <w:r>
-        <w:rPr>
-          <w:b/>
-        </w:rPr>
-        <w:t>Weather</w:t>
-      </w:r>
-      <w:r>
-        <w:rPr>
-          <w:b/>
-        </w:rPr>
-        <w:t xml:space="preserve">: </w:t>
-      </w:r>
-      <w:r>
-        <w:t xml:space="preserve">Cloudy, Dark, Raining/Storming </w:t>
-      </w:r>
-    </w:p>
-    <w:p>
-      <w:pPr>
-        <w:rPr>
-          <w:rFonts w:eastAsia="Times New Roman" w:cs="Times New Roman"/>
-          <w:b/>
-          <w:color w:val="000000"/>
-          <w:lang w:val="en-CA"/>
-        </w:rPr>
-      </w:pPr>
-      <w:r>
-        <w:rPr>
-          <w:rFonts w:eastAsia="Times New Roman" w:cs="Times New Roman"/>
-          <w:b/>
-          <w:color w:val="000000"/>
-          <w:lang w:val="en-CA"/>
-        </w:rPr>
-        <w:t>Plot:</w:t>
-      </w:r>
-    </w:p>
-    <w:p>
-      <w:pPr>
+        <w:t xml:space="preserve">**The ghost is the Mrs. </w:t>
+      </w:r>
+      <w:proofErr w:type="spellStart"/>
+      <w:r>
         <w:rPr>
           <w:sz w:val="32"/>
         </w:rPr>
-      </w:pPr>
-    </w:p>
-    <w:p>
-      <w:pPr>
-        <w:rPr>
-          <w:b/>
-          <w:sz w:val="28"/>
-          <w:u w:val="single"/>
-        </w:rPr>
-      </w:pPr>
-      <w:r>
-        <w:rPr>
-          <w:b/>
-          <w:sz w:val="28"/>
-          <w:u w:val="single"/>
-        </w:rPr>
-        <w:t xml:space="preserve">Part 3: </w:t>
-      </w:r>
-    </w:p>
-    <w:p>
-      <w:pPr>
-        <w:rPr>
-          <w:b/>
-        </w:rPr>
-      </w:pPr>
-      <w:r>
-        <w:rPr>
-          <w:b/>
-        </w:rPr>
-        <w:t xml:space="preserve">Location: </w:t>
-      </w:r>
-      <w:r>
-        <w:t xml:space="preserve">Cabin/House </w:t>
-      </w:r>
-      <w:r>
-        <w:t xml:space="preserve">(Interior, Exterior) </w:t>
-      </w:r>
-    </w:p>
-    <w:p>
-      <w:r>
-        <w:rPr>
-          <w:b/>
-        </w:rPr>
-        <w:t xml:space="preserve">Time: </w:t>
-      </w:r>
-      <w:r>
-        <w:t xml:space="preserve">Night </w:t>
-      </w:r>
-    </w:p>
-    <w:p>
-      <w:r>
-        <w:rPr>
-          <w:b/>
-        </w:rPr>
-        <w:t>Weather</w:t>
-      </w:r>
-      <w:r>
-        <w:rPr>
-          <w:b/>
-        </w:rPr>
-        <w:t xml:space="preserve">: </w:t>
-      </w:r>
-      <w:r>
-        <w:t xml:space="preserve">Cloudy, Dark, Raining/Storming </w:t>
-      </w:r>
-    </w:p>
-    <w:p>
-      <w:pPr>
-        <w:rPr>
-          <w:rFonts w:eastAsia="Times New Roman" w:cs="Times New Roman"/>
-          <w:b/>
-          <w:color w:val="000000"/>
-          <w:lang w:val="en-CA"/>
-        </w:rPr>
-      </w:pPr>
-      <w:r>
-        <w:rPr>
-          <w:rFonts w:eastAsia="Times New Roman" w:cs="Times New Roman"/>
-          <w:b/>
-          <w:color w:val="000000"/>
-          <w:lang w:val="en-CA"/>
-        </w:rPr>
-        <w:t>Plot:</w:t>
-      </w:r>
-    </w:p>
-    <w:p>
-      <w:pPr>
-        <w:rPr>
-          <w:highlight w:val="yellow"/>
-        </w:rPr>
-      </w:pPr>
-      <w:r>
-        <w:rPr>
-          <w:rFonts w:eastAsia="Times New Roman" w:cs="Times New Roman"/>
-          <w:color w:val="000000"/>
-          <w:lang w:val="en-CA"/>
-        </w:rPr>
-        <w:t xml:space="preserve">Getting back to the cabin, everything looks more rundown. The ghost stands by the door, the player feels compelled to go inside so they do. The player hears rattling of blinds and faint footsteps. Looking around, the player must realize that she intends for them to go upstairs (which is previously locked). The player walks up the stairs and unlocks the door, but it’s dark, dusty, and, eerie. Opening the door reveals a woman (dead? Killing? Something else?). She turns and screeches at the player.   </w:t>
-      </w:r>
-    </w:p>
-    <w:p>
-      <w:pPr>
+        <w:t>Seymor</w:t>
+      </w:r>
+      <w:proofErr w:type="spellEnd"/>
+      <w:r>
         <w:rPr>
           <w:sz w:val="32"/>
         </w:rPr>
-      </w:pPr>
-    </w:p>
-    <w:p>
-      <w:pPr>
-        <w:rPr>
-          <w:b/>
-          <w:sz w:val="28"/>
-          <w:u w:val="single"/>
-        </w:rPr>
-      </w:pPr>
-      <w:r>
-        <w:rPr>
-          <w:b/>
-          <w:sz w:val="28"/>
-          <w:u w:val="single"/>
-        </w:rPr>
-        <w:t>Part 4</w:t>
-      </w:r>
-      <w:r>
-        <w:rPr>
-          <w:b/>
-          <w:sz w:val="28"/>
-          <w:u w:val="single"/>
-        </w:rPr>
-        <w:t xml:space="preserve"> (Optional)</w:t>
-      </w:r>
-      <w:r>
-        <w:rPr>
-          <w:b/>
-          <w:sz w:val="28"/>
-          <w:u w:val="single"/>
-        </w:rPr>
-        <w:t xml:space="preserve">: </w:t>
-      </w:r>
-    </w:p>
-    <w:p>
-      <w:pPr>
-        <w:rPr>
-          <w:b/>
-        </w:rPr>
-      </w:pPr>
-      <w:r>
-        <w:rPr>
-          <w:b/>
-        </w:rPr>
-        <w:t>Location:</w:t>
-      </w:r>
-      <w:r>
-        <w:rPr>
-          <w:b/>
-        </w:rPr>
-        <w:t xml:space="preserve"> </w:t>
-      </w:r>
-      <w:r>
-        <w:t xml:space="preserve">Small Town </w:t>
-      </w:r>
-      <w:r>
-        <w:t>(</w:t>
-      </w:r>
-      <w:r>
-        <w:t xml:space="preserve">Exterior) </w:t>
-      </w:r>
-    </w:p>
-    <w:p>
-      <w:r>
-        <w:rPr>
-          <w:b/>
-        </w:rPr>
-        <w:t xml:space="preserve">Time: </w:t>
-      </w:r>
-      <w:r>
-        <w:t>Night</w:t>
-      </w:r>
-    </w:p>
-    <w:p>
-      <w:r>
-        <w:rPr>
-          <w:b/>
-        </w:rPr>
-        <w:t>Weather</w:t>
-      </w:r>
-      <w:r>
-        <w:rPr>
-          <w:b/>
-        </w:rPr>
-        <w:t xml:space="preserve">: </w:t>
-      </w:r>
-      <w:r>
-        <w:t xml:space="preserve">Cloudy, Dark, Raining/Storming </w:t>
-      </w:r>
-    </w:p>
-    <w:p>
-      <w:pPr>
-        <w:rPr>
-          <w:rFonts w:eastAsia="Times New Roman" w:cs="Times New Roman"/>
-          <w:b/>
-          <w:color w:val="000000"/>
-          <w:lang w:val="en-CA"/>
-        </w:rPr>
-      </w:pPr>
-      <w:r>
-        <w:rPr>
-          <w:rFonts w:eastAsia="Times New Roman" w:cs="Times New Roman"/>
-          <w:b/>
-          <w:color w:val="000000"/>
-          <w:lang w:val="en-CA"/>
-        </w:rPr>
-        <w:t>Plot:</w:t>
-      </w:r>
-    </w:p>
-    <w:p>
-      <w:pPr>
+        <w:t xml:space="preserve"> of Camp </w:t>
+      </w:r>
+      <w:proofErr w:type="spellStart"/>
+      <w:r>
         <w:rPr>
           <w:sz w:val="32"/>
         </w:rPr>
-      </w:pPr>
-    </w:p>
-    <w:p>
-      <w:pPr>
-        <w:rPr>
-          <w:b/>
-          <w:sz w:val="28"/>
-          <w:u w:val="single"/>
-        </w:rPr>
-      </w:pPr>
-      <w:r>
-        <w:rPr>
-          <w:b/>
-          <w:sz w:val="28"/>
-          <w:u w:val="single"/>
-        </w:rPr>
-        <w:t xml:space="preserve">Part 5: </w:t>
-      </w:r>
-    </w:p>
-    <w:p>
-      <w:pPr>
-        <w:rPr>
-          <w:b/>
-        </w:rPr>
-      </w:pPr>
-      <w:r>
-        <w:rPr>
-          <w:b/>
-        </w:rPr>
-        <w:t>Location:</w:t>
-      </w:r>
-      <w:r>
-        <w:rPr>
-          <w:b/>
-        </w:rPr>
-        <w:t xml:space="preserve"> </w:t>
-      </w:r>
-      <w:r>
-        <w:t>Institute</w:t>
-      </w:r>
-      <w:r>
-        <w:rPr>
-          <w:b/>
-        </w:rPr>
-        <w:t xml:space="preserve"> </w:t>
-      </w:r>
-      <w:r>
-        <w:t>(</w:t>
-      </w:r>
-      <w:r>
-        <w:t xml:space="preserve">Exterior) </w:t>
-      </w:r>
-    </w:p>
-    <w:p>
-      <w:r>
-        <w:rPr>
-          <w:b/>
-        </w:rPr>
-        <w:t xml:space="preserve">Time: </w:t>
-      </w:r>
-      <w:r>
-        <w:t>Night</w:t>
-      </w:r>
-    </w:p>
-    <w:p>
-      <w:r>
-        <w:rPr>
-          <w:b/>
-        </w:rPr>
-        <w:t>Weather</w:t>
-      </w:r>
-      <w:r>
-        <w:rPr>
-          <w:b/>
-        </w:rPr>
-        <w:t xml:space="preserve">: </w:t>
-      </w:r>
-      <w:r>
-        <w:t xml:space="preserve">Cloudy, Dark, Raining/Storming </w:t>
-      </w:r>
-    </w:p>
-    <w:p>
-      <w:pPr>
-        <w:rPr>
-          <w:rFonts w:eastAsia="Times New Roman" w:cs="Times New Roman"/>
-          <w:b/>
-          <w:color w:val="000000"/>
-          <w:lang w:val="en-CA"/>
-        </w:rPr>
-      </w:pPr>
-      <w:r>
-        <w:rPr>
-          <w:rFonts w:eastAsia="Times New Roman" w:cs="Times New Roman"/>
-          <w:b/>
-          <w:color w:val="000000"/>
-          <w:lang w:val="en-CA"/>
-        </w:rPr>
-        <w:t>Plot:</w:t>
-      </w:r>
-    </w:p>
-    <w:p>
-      <w:pPr>
+        <w:t>Gilwell</w:t>
+      </w:r>
+      <w:proofErr w:type="spellEnd"/>
+      <w:r>
         <w:rPr>
           <w:sz w:val="32"/>
         </w:rPr>
-      </w:pPr>
-    </w:p>
-    <w:p>
-      <w:pPr>
-        <w:rPr>
-          <w:b/>
-          <w:sz w:val="28"/>
-          <w:u w:val="single"/>
-        </w:rPr>
-      </w:pPr>
-      <w:r>
-        <w:rPr>
-          <w:b/>
-          <w:sz w:val="28"/>
-          <w:u w:val="single"/>
-        </w:rPr>
-        <w:t xml:space="preserve">Part 6: </w:t>
-      </w:r>
-    </w:p>
-    <w:p>
-      <w:pPr>
-        <w:rPr>
-          <w:b/>
-        </w:rPr>
-      </w:pPr>
-      <w:r>
-        <w:rPr>
-          <w:b/>
-        </w:rPr>
-        <w:t>Location:</w:t>
-      </w:r>
-      <w:r>
-        <w:rPr>
-          <w:b/>
-        </w:rPr>
-        <w:t xml:space="preserve"> </w:t>
-      </w:r>
-      <w:r>
-        <w:t>Institute</w:t>
-      </w:r>
-      <w:r>
-        <w:rPr>
-          <w:b/>
-        </w:rPr>
-        <w:t xml:space="preserve"> </w:t>
-      </w:r>
-      <w:r>
-        <w:t>(Interior</w:t>
-      </w:r>
-      <w:r>
-        <w:t xml:space="preserve">) </w:t>
-      </w:r>
-    </w:p>
-    <w:p>
-      <w:r>
-        <w:rPr>
-          <w:b/>
-        </w:rPr>
-        <w:t xml:space="preserve">Time: </w:t>
-      </w:r>
-      <w:r>
-        <w:t>Night</w:t>
-      </w:r>
-    </w:p>
-    <w:p>
-      <w:r>
-        <w:rPr>
-          <w:b/>
-        </w:rPr>
-        <w:t>Weather</w:t>
-      </w:r>
-      <w:r>
-        <w:rPr>
-          <w:b/>
-        </w:rPr>
-        <w:t xml:space="preserve">: </w:t>
-      </w:r>
-      <w:r>
-        <w:t xml:space="preserve">Cloudy, Dark, Raining/Storming </w:t>
-      </w:r>
-    </w:p>
-    <w:p>
-      <w:r>
-        <w:rPr>
-          <w:rFonts w:eastAsia="Times New Roman" w:cs="Times New Roman"/>
-          <w:b/>
-          <w:color w:val="000000"/>
-          <w:lang w:val="en-CA"/>
-        </w:rPr>
-        <w:t>Plot:</w:t>
-      </w:r>
-    </w:p>
-    <w:p>
-      <w:r>
-        <w:t>Finally, the player is confronted by the main demon and the main scientist. The scientist says that the whole thing is because of drugs and offers a pill (or something else like no pill) saying it was all from experiments OR the player can accept everything as real. Accepting it as real makes the main demon kill or possess the scientist. Life goes back to normal from the start of the game HOWEVER there are signs of demons. OR if the player decides it was never real, goes back to the start, but there is evidence that this is a tampered reality (i.e. too cheery or something).</w:t>
-      </w:r>
-    </w:p>
-    <w:p>
-      <w:pPr>
-        <w:rPr>
-          <w:sz w:val="32"/>
-        </w:rPr>
-      </w:pPr>
-    </w:p>
-    <w:p>
-      <w:pPr>
-        <w:rPr>
-          <w:b/>
-          <w:sz w:val="28"/>
-          <w:u w:val="single"/>
-        </w:rPr>
-      </w:pPr>
-      <w:r>
-        <w:rPr>
-          <w:b/>
-          <w:sz w:val="28"/>
-          <w:u w:val="single"/>
-        </w:rPr>
-        <w:t>Part 7</w:t>
-      </w:r>
-      <w:r>
-        <w:rPr>
-          <w:b/>
-          <w:sz w:val="28"/>
-          <w:u w:val="single"/>
-        </w:rPr>
-        <w:t xml:space="preserve">: </w:t>
-      </w:r>
-    </w:p>
-    <w:p>
-      <w:pPr>
-        <w:rPr>
-          <w:b/>
-        </w:rPr>
-      </w:pPr>
-      <w:r>
-        <w:rPr>
-          <w:b/>
-        </w:rPr>
-        <w:t>Location:</w:t>
-      </w:r>
-      <w:r>
-        <w:rPr>
-          <w:b/>
-        </w:rPr>
-        <w:t xml:space="preserve"> </w:t>
-      </w:r>
-      <w:r>
-        <w:t>Institute</w:t>
-      </w:r>
-      <w:r>
-        <w:rPr>
-          <w:b/>
-        </w:rPr>
-        <w:t xml:space="preserve"> </w:t>
-      </w:r>
-      <w:r>
-        <w:t>(Interior</w:t>
-      </w:r>
-      <w:r>
-        <w:t xml:space="preserve">) </w:t>
-      </w:r>
-    </w:p>
-    <w:p>
-      <w:r>
-        <w:rPr>
-          <w:b/>
-        </w:rPr>
-        <w:t xml:space="preserve">Time: </w:t>
-      </w:r>
-      <w:r>
-        <w:t>Night</w:t>
-      </w:r>
-    </w:p>
-    <w:p>
-      <w:r>
-        <w:rPr>
-          <w:b/>
-        </w:rPr>
-        <w:t>Weather</w:t>
-      </w:r>
-      <w:r>
-        <w:rPr>
-          <w:b/>
-        </w:rPr>
-        <w:t xml:space="preserve">: </w:t>
-      </w:r>
-      <w:r>
-        <w:t xml:space="preserve">Cloudy, Dark, Raining/Storming </w:t>
-      </w:r>
-    </w:p>
-    <w:p>
-      <w:r>
-        <w:rPr>
-          <w:rFonts w:eastAsia="Times New Roman" w:cs="Times New Roman"/>
-          <w:b/>
-          <w:color w:val="000000"/>
-          <w:lang w:val="en-CA"/>
-        </w:rPr>
-        <w:t>Plot:</w:t>
-      </w:r>
-    </w:p>
-    <w:p>
-      <w:r>
-        <w:t>Finally, the player is confronted by the main demon and the main scientist. The scientist says that the whole thing is because of drugs and offers a pill (or something else like no pill) saying it was all from experiments OR the player can accept everything as real. Accepting it as real makes the main demon kill or possess the scientist. Life goes back to normal from the start of the game HOWEVER there are signs of demons. OR if the player decides it was never real, goes back to the start, but there is evidence that this is a tampered reality (i.e. too cheery or something).</w:t>
-      </w:r>
-    </w:p>
-    <w:p>
-      <w:pPr>
-        <w:rPr>
-          <w:sz w:val="32"/>
-        </w:rPr>
-      </w:pPr>
-    </w:p>
-    <w:p>
-      <w:pPr>
-        <w:rPr>
-          <w:b/>
-          <w:sz w:val="28"/>
-          <w:u w:val="single"/>
-        </w:rPr>
-      </w:pPr>
-      <w:r>
-        <w:rPr>
-          <w:b/>
-          <w:sz w:val="28"/>
-          <w:u w:val="single"/>
-        </w:rPr>
-        <w:t>Part 8</w:t>
-      </w:r>
-      <w:r>
-        <w:rPr>
-          <w:b/>
-          <w:sz w:val="28"/>
-          <w:u w:val="single"/>
-        </w:rPr>
-        <w:t xml:space="preserve">: </w:t>
-      </w:r>
-    </w:p>
-    <w:p>
-      <w:pPr>
-        <w:rPr>
-          <w:b/>
-        </w:rPr>
-      </w:pPr>
-      <w:r>
-        <w:rPr>
-          <w:b/>
-        </w:rPr>
-        <w:t>Location:</w:t>
-      </w:r>
-      <w:r>
-        <w:rPr>
-          <w:b/>
-        </w:rPr>
-        <w:t xml:space="preserve"> </w:t>
-      </w:r>
-      <w:r>
-        <w:t>Cabin/House</w:t>
-      </w:r>
-      <w:r>
-        <w:rPr>
-          <w:b/>
-        </w:rPr>
-        <w:t xml:space="preserve"> </w:t>
-      </w:r>
-      <w:r>
-        <w:t>(Interior</w:t>
-      </w:r>
-      <w:r>
-        <w:t xml:space="preserve">) </w:t>
-      </w:r>
-    </w:p>
-    <w:p>
-      <w:r>
-        <w:rPr>
-          <w:b/>
-        </w:rPr>
-        <w:t xml:space="preserve">Time: </w:t>
-      </w:r>
-      <w:r>
-        <w:t>Morning</w:t>
-      </w:r>
-    </w:p>
-    <w:p>
-      <w:r>
-        <w:rPr>
-          <w:b/>
-        </w:rPr>
-        <w:t>Weather</w:t>
-      </w:r>
-      <w:r>
-        <w:rPr>
-          <w:b/>
-        </w:rPr>
-        <w:t xml:space="preserve">: </w:t>
-      </w:r>
-      <w:r>
-        <w:t xml:space="preserve">Bright or cloudy </w:t>
-      </w:r>
-    </w:p>
-    <w:p>
-      <w:pPr>
-        <w:rPr>
-          <w:rFonts w:eastAsia="Times New Roman" w:cs="Times New Roman"/>
-          <w:color w:val="000000"/>
-          <w:lang w:val="en-CA"/>
-        </w:rPr>
-      </w:pPr>
-      <w:r>
-        <w:rPr>
-          <w:rFonts w:eastAsia="Times New Roman" w:cs="Times New Roman"/>
-          <w:b/>
-          <w:color w:val="000000"/>
-          <w:lang w:val="en-CA"/>
-        </w:rPr>
-        <w:t>Plot:</w:t>
-      </w:r>
-      <w:r>
-        <w:rPr>
-          <w:rFonts w:eastAsia="Times New Roman" w:cs="Times New Roman"/>
-          <w:b/>
-          <w:color w:val="000000"/>
-          <w:lang w:val="en-CA"/>
-        </w:rPr>
-        <w:t xml:space="preserve"> </w:t>
-      </w:r>
-      <w:r>
-        <w:rPr>
-          <w:rFonts w:eastAsia="Times New Roman" w:cs="Times New Roman"/>
-          <w:color w:val="000000"/>
-          <w:lang w:val="en-CA"/>
-        </w:rPr>
-        <w:t xml:space="preserve">Wake up in house, almost as if the entire game was a dream. The player can look around, but can’t get up. </w:t>
-      </w:r>
-    </w:p>
-    <w:p>
-      <w:r>
-        <w:rPr>
-          <w:b/>
-          <w:u w:val="single"/>
-        </w:rPr>
-        <w:t>Option 1-Player Sides with Dr.:</w:t>
-      </w:r>
-      <w:r>
-        <w:t xml:space="preserve"> The room is bright and things are cheery, but come off as bit too cheery. There is a bottle of pills on the side</w:t>
-      </w:r>
-      <w:r>
-        <w:t xml:space="preserve"> and a flashlight. The player goes to reach for the flashlight, but stops and grabs the pills. </w:t>
-      </w:r>
-      <w:r>
-        <w:t xml:space="preserve">Once touched the screen goes dark and the game is done. </w:t>
-      </w:r>
-    </w:p>
-    <w:p/>
-    <w:p>
-      <w:r>
-        <w:rPr>
-          <w:b/>
-          <w:u w:val="single"/>
-        </w:rPr>
-        <w:t xml:space="preserve">Option 2-Player Sides with Demon.: </w:t>
-      </w:r>
-      <w:r>
-        <w:t xml:space="preserve"> </w:t>
-      </w:r>
-    </w:p>
-    <w:p/>
-    <w:p>
-      <w:pPr>
-        <w:rPr>
-          <w:b/>
-          <w:sz w:val="28"/>
-          <w:u w:val="single"/>
-        </w:rPr>
-      </w:pPr>
-      <w:r>
-        <w:rPr>
-          <w:b/>
-          <w:sz w:val="28"/>
-          <w:u w:val="single"/>
-        </w:rPr>
-        <w:t xml:space="preserve">Credits: </w:t>
+        <w:t xml:space="preserve">. She’s pissed about her dogs and is helping you. </w:t>
       </w:r>
     </w:p>
     <w:p/>
@@ -4140,7 +3030,15 @@
         <w:rPr>
           <w:sz w:val="28"/>
         </w:rPr>
-        <w:t xml:space="preserve">Other (for recursive part) </w:t>
+        <w:t>Other (for recursive part)</w:t>
+      </w:r>
+      <w:bookmarkStart w:id="0" w:name="_GoBack"/>
+      <w:bookmarkEnd w:id="0"/>
+      <w:r>
+        <w:rPr>
+          <w:sz w:val="28"/>
+        </w:rPr>
+        <w:t xml:space="preserve"> </w:t>
       </w:r>
     </w:p>
     <w:p>
@@ -4318,6 +3216,7 @@
           <w:sz w:val="28"/>
         </w:rPr>
       </w:pPr>
+      <w:proofErr w:type="spellStart"/>
       <w:r>
         <w:rPr>
           <w:sz w:val="28"/>
@@ -4330,6 +3229,7 @@
         </w:rPr>
         <w:t>df</w:t>
       </w:r>
+      <w:proofErr w:type="spellEnd"/>
     </w:p>
     <w:p>
       <w:pPr>
@@ -4374,9 +3274,13 @@
           <w:numId w:val="13"/>
         </w:numPr>
       </w:pPr>
+      <w:proofErr w:type="spellStart"/>
+      <w:proofErr w:type="gramStart"/>
       <w:r>
         <w:t>fdf</w:t>
       </w:r>
+      <w:proofErr w:type="spellEnd"/>
+      <w:proofErr w:type="gramEnd"/>
     </w:p>
     <w:p/>
     <w:p>
@@ -4571,13 +3475,37 @@
     </w:p>
     <w:p>
       <w:r>
-        <w:t xml:space="preserve">My project is to create a 3D, first person, horror game focusing on the themes of death, depression, and terror. The game will be single player and will be mainly story driven. It will also be based around and inspired by ghost stories, real locations, and real and/or </w:t>
+        <w:t xml:space="preserve">My project is to create a 3D, first person, </w:t>
+      </w:r>
+      <w:proofErr w:type="gramStart"/>
+      <w:r>
+        <w:t>horror</w:t>
+      </w:r>
+      <w:proofErr w:type="gramEnd"/>
+      <w:r>
+        <w:t xml:space="preserve"> game focusing on the themes of death, depression, and terror. The game will be single player and will be mainly story driven. It will also be based around and inspired by ghost stories, real locations, and real and/or </w:t>
       </w:r>
       <w:r>
         <w:t>fictional</w:t>
       </w:r>
       <w:r>
-        <w:t xml:space="preserve"> events in Saskatchewan; such as the ghost story of Camp Gilwell and stories around Fort San Sanitarium. The project, when finished, will have a game that can be played from the very start to a very end i.e. a finished product. Although there are plans to make the project </w:t>
+        <w:t xml:space="preserve"> events in Saskatchewan</w:t>
+      </w:r>
+      <w:proofErr w:type="gramStart"/>
+      <w:r>
+        <w:t>;</w:t>
+      </w:r>
+      <w:proofErr w:type="gramEnd"/>
+      <w:r>
+        <w:t xml:space="preserve"> such as the ghost story of Camp </w:t>
+      </w:r>
+      <w:proofErr w:type="spellStart"/>
+      <w:r>
+        <w:t>Gilwell</w:t>
+      </w:r>
+      <w:proofErr w:type="spellEnd"/>
+      <w:r>
+        <w:t xml:space="preserve"> and stories around Fort San Sanitarium. The project, when finished, will have a game that can be played from the very start to a very end i.e. a finished product. Although there are plans to make the project </w:t>
       </w:r>
       <w:r>
         <w:t>accessible</w:t>
@@ -5487,7 +4415,15 @@
     <w:p/>
     <w:p>
       <w:r>
-        <w:t xml:space="preserve">Some other aspects in the game’s scope include dynamic menus i.e. main menu changes as the player progresses and also the ability to save the game at different points. Music and sound effects will be added to the best of my ability. Subobjectives will be used to add to the story and add a means of getting an upgrade. The story will be told by NPCs, collectibles, etc. The collectibles will be different things from sound files, letters, items, etc. </w:t>
+        <w:t xml:space="preserve">Some other aspects in the game’s scope include dynamic menus i.e. main menu changes as the player progresses and also the ability to save the game at different points. Music and sound effects will be added to the best of my ability. </w:t>
+      </w:r>
+      <w:proofErr w:type="spellStart"/>
+      <w:r>
+        <w:t>Subobjectives</w:t>
+      </w:r>
+      <w:proofErr w:type="spellEnd"/>
+      <w:r>
+        <w:t xml:space="preserve"> will be used to add to the story and add a means of getting an upgrade. The story will be told by NPCs, collectibles, etc. The collectibles will be different things from sound files, letters, items, etc. </w:t>
       </w:r>
     </w:p>
     <w:p/>
@@ -5523,11 +4459,16 @@
         <w:t>/achievements, and more items will be added. Multi</w:t>
       </w:r>
       <w:r>
-        <w:t>-plat</w:t>
+        <w:t>-</w:t>
+      </w:r>
+      <w:proofErr w:type="spellStart"/>
+      <w:r>
+        <w:t>plat</w:t>
       </w:r>
       <w:r>
         <w:t>forming</w:t>
       </w:r>
+      <w:proofErr w:type="spellEnd"/>
       <w:r>
         <w:t xml:space="preserve">, a new game+, better sound/music/graphics, and better detail will also be added if there is time after most, if not all the main requirements are complete. </w:t>
       </w:r>
@@ -5565,13 +4506,29 @@
         <w:t>multiplayer</w:t>
       </w:r>
       <w:r>
-        <w:t xml:space="preserve">. There will also be a limit on quality of graphics, number of assets, in depth voice acting, sound track, etc. since many of these areas are done by experts with more time. For example, instead of having the newest most realistic graphics of a human talking I may implement </w:t>
+        <w:t xml:space="preserve">. There will also be a limit on quality of graphics, number of assets, in depth voice acting, sound track, etc. since </w:t>
+      </w:r>
+      <w:proofErr w:type="gramStart"/>
+      <w:r>
+        <w:t>many of these areas are done by experts</w:t>
+      </w:r>
+      <w:proofErr w:type="gramEnd"/>
+      <w:r>
+        <w:t xml:space="preserve"> with more time. For example, instead of having the newest most realistic graphics of a human talking I may implement </w:t>
       </w:r>
       <w:r>
         <w:t>subtitles</w:t>
       </w:r>
       <w:r>
-        <w:t xml:space="preserve"> to a character who looks real, but can be easily seen as created in the game. </w:t>
+        <w:t xml:space="preserve"> to a character </w:t>
+      </w:r>
+      <w:proofErr w:type="gramStart"/>
+      <w:r>
+        <w:t>who</w:t>
+      </w:r>
+      <w:proofErr w:type="gramEnd"/>
+      <w:r>
+        <w:t xml:space="preserve"> looks real, but can be easily seen as created in the game. </w:t>
       </w:r>
     </w:p>
     <w:p/>
@@ -5913,12 +4870,14 @@
         </w:rPr>
         <w:tab/>
       </w:r>
+      <w:proofErr w:type="spellStart"/>
       <w:r>
         <w:rPr>
           <w:b/>
         </w:rPr>
         <w:t>Mixamo</w:t>
       </w:r>
+      <w:proofErr w:type="spellEnd"/>
     </w:p>
     <w:p>
       <w:pPr>
@@ -5938,12 +4897,14 @@
         </w:rPr>
         <w:tab/>
       </w:r>
+      <w:proofErr w:type="gramStart"/>
       <w:r>
         <w:rPr>
           <w:b/>
         </w:rPr>
         <w:t>Other</w:t>
       </w:r>
+      <w:proofErr w:type="gramEnd"/>
     </w:p>
     <w:p/>
     <w:p>
@@ -6000,12 +4961,14 @@
         </w:rPr>
         <w:tab/>
       </w:r>
+      <w:proofErr w:type="spellStart"/>
       <w:r>
         <w:rPr>
           <w:b/>
         </w:rPr>
         <w:t>GarageBand</w:t>
       </w:r>
+      <w:proofErr w:type="spellEnd"/>
     </w:p>
     <w:p>
       <w:pPr>
@@ -6025,12 +4988,14 @@
         </w:rPr>
         <w:tab/>
       </w:r>
+      <w:proofErr w:type="gramStart"/>
       <w:r>
         <w:rPr>
           <w:b/>
         </w:rPr>
         <w:t>Other</w:t>
       </w:r>
+      <w:proofErr w:type="gramEnd"/>
     </w:p>
     <w:p/>
     <w:p>
@@ -7155,7 +6120,23 @@
     <w:p>
       <w:r>
         <w:tab/>
-        <w:t xml:space="preserve">-Above bed, at church (cross), computer taken over, family graves, horse/buggy from window, explosion from remote, repeated dreams (still dreaming), poe, something to do with water, war related, orc related, </w:t>
+        <w:t xml:space="preserve">-Above bed, at church (cross), computer taken over, family graves, horse/buggy from window, explosion from remote, repeated dreams (still dreaming), </w:t>
+      </w:r>
+      <w:proofErr w:type="spellStart"/>
+      <w:r>
+        <w:t>poe</w:t>
+      </w:r>
+      <w:proofErr w:type="spellEnd"/>
+      <w:r>
+        <w:t xml:space="preserve">, something to do with water, war related, </w:t>
+      </w:r>
+      <w:proofErr w:type="spellStart"/>
+      <w:r>
+        <w:t>orc</w:t>
+      </w:r>
+      <w:proofErr w:type="spellEnd"/>
+      <w:r>
+        <w:t xml:space="preserve"> related, </w:t>
       </w:r>
     </w:p>
     <w:p>
@@ -7227,7 +6208,21 @@
           <w:sz w:val="32"/>
         </w:rPr>
         <w:tab/>
-        <w:t>-Ghost BC, “Never shoulda come here”</w:t>
+        <w:t xml:space="preserve">-Ghost BC, “Never </w:t>
+      </w:r>
+      <w:proofErr w:type="spellStart"/>
+      <w:r>
+        <w:rPr>
+          <w:sz w:val="32"/>
+        </w:rPr>
+        <w:t>shoulda</w:t>
+      </w:r>
+      <w:proofErr w:type="spellEnd"/>
+      <w:r>
+        <w:rPr>
+          <w:sz w:val="32"/>
+        </w:rPr>
+        <w:t xml:space="preserve"> come here”</w:t>
       </w:r>
     </w:p>
     <w:p>
@@ -7893,7 +6888,15 @@
     <w:p>
       <w:r>
         <w:tab/>
-        <w:t xml:space="preserve">Pro Memoria or Original </w:t>
+        <w:t xml:space="preserve">Pro </w:t>
+      </w:r>
+      <w:proofErr w:type="spellStart"/>
+      <w:r>
+        <w:t>Memoria</w:t>
+      </w:r>
+      <w:proofErr w:type="spellEnd"/>
+      <w:r>
+        <w:t xml:space="preserve"> or Original </w:t>
       </w:r>
     </w:p>
     <w:p/>
@@ -8000,7 +7003,7 @@
         <w:rStyle w:val="PageNumber"/>
         <w:noProof/>
       </w:rPr>
-      <w:t>1</w:t>
+      <w:t>9</w:t>
     </w:r>
     <w:r>
       <w:rPr>
@@ -10730,7 +9733,7 @@
 </file>
 
 <file path=customXml/itemProps1.xml><?xml version="1.0" encoding="utf-8"?>
-<ds:datastoreItem xmlns:ds="http://schemas.openxmlformats.org/officeDocument/2006/customXml" ds:itemID="{42FAF180-0143-3A44-9073-CFE34AF52B28}">
+<ds:datastoreItem xmlns:ds="http://schemas.openxmlformats.org/officeDocument/2006/customXml" ds:itemID="{BB77ACC3-50F3-2F4B-8BA8-B25C17020047}">
   <ds:schemaRefs>
     <ds:schemaRef ds:uri="http://schemas.openxmlformats.org/officeDocument/2006/bibliography"/>
   </ds:schemaRefs>

</xml_diff>